<commit_message>
Add new doc files
</commit_message>
<xml_diff>
--- a/docs/DDD/Ubiquitous Language.docx
+++ b/docs/DDD/Ubiquitous Language.docx
@@ -260,6 +260,52 @@
           <w:p>
             <w:pPr>
               <w:rPr>
+                <w:lang w:val="en-US"/>
+              </w:rPr>
+            </w:pPr>
+            <w:r>
+              <w:rPr>
+                <w:lang w:val="en-US"/>
+              </w:rPr>
+              <w:t>Time Interval</w:t>
+            </w:r>
+          </w:p>
+        </w:tc>
+        <w:tc>
+          <w:tcPr>
+            <w:tcW w:w="4531" w:type="dxa"/>
+          </w:tcPr>
+          <w:p>
+            <w:pPr>
+              <w:cnfStyle w:val="000000100000" w:firstRow="0" w:lastRow="0" w:firstColumn="0" w:lastColumn="0" w:oddVBand="0" w:evenVBand="0" w:oddHBand="1" w:evenHBand="0" w:firstRowFirstColumn="0" w:firstRowLastColumn="0" w:lastRowFirstColumn="0" w:lastRowLastColumn="0"/>
+              <w:rPr>
+                <w:lang w:val="en-US"/>
+              </w:rPr>
+            </w:pPr>
+            <w:r>
+              <w:rPr>
+                <w:lang w:val="en-US"/>
+              </w:rPr>
+              <w:t xml:space="preserve">A time interval defines </w:t>
+            </w:r>
+            <w:r>
+              <w:rPr>
+                <w:lang w:val="en-US"/>
+              </w:rPr>
+              <w:t>how often a task should be done.</w:t>
+            </w:r>
+          </w:p>
+        </w:tc>
+      </w:tr>
+      <w:tr>
+        <w:tc>
+          <w:tcPr>
+            <w:cnfStyle w:val="001000000000" w:firstRow="0" w:lastRow="0" w:firstColumn="1" w:lastColumn="0" w:oddVBand="0" w:evenVBand="0" w:oddHBand="0" w:evenHBand="0" w:firstRowFirstColumn="0" w:firstRowLastColumn="0" w:lastRowFirstColumn="0" w:lastRowLastColumn="0"/>
+            <w:tcW w:w="4531" w:type="dxa"/>
+          </w:tcPr>
+          <w:p>
+            <w:pPr>
+              <w:rPr>
                 <w:b w:val="0"/>
                 <w:bCs w:val="0"/>
                 <w:caps w:val="0"/>
@@ -280,7 +326,7 @@
           </w:tcPr>
           <w:p>
             <w:pPr>
-              <w:cnfStyle w:val="000000100000" w:firstRow="0" w:lastRow="0" w:firstColumn="0" w:lastColumn="0" w:oddVBand="0" w:evenVBand="0" w:oddHBand="1" w:evenHBand="0" w:firstRowFirstColumn="0" w:firstRowLastColumn="0" w:lastRowFirstColumn="0" w:lastRowLastColumn="0"/>
+              <w:cnfStyle w:val="000000000000" w:firstRow="0" w:lastRow="0" w:firstColumn="0" w:lastColumn="0" w:oddVBand="0" w:evenVBand="0" w:oddHBand="0" w:evenHBand="0" w:firstRowFirstColumn="0" w:firstRowLastColumn="0" w:lastRowFirstColumn="0" w:lastRowLastColumn="0"/>
               <w:rPr>
                 <w:lang w:val="en-US"/>
               </w:rPr>
@@ -295,12 +341,21 @@
         </w:tc>
       </w:tr>
       <w:tr>
+        <w:trPr>
+          <w:cnfStyle w:val="000000100000" w:firstRow="0" w:lastRow="0" w:firstColumn="0" w:lastColumn="0" w:oddVBand="0" w:evenVBand="0" w:oddHBand="1" w:evenHBand="0" w:firstRowFirstColumn="0" w:firstRowLastColumn="0" w:lastRowFirstColumn="0" w:lastRowLastColumn="0"/>
+        </w:trPr>
         <w:tc>
           <w:tcPr>
             <w:cnfStyle w:val="001000000000" w:firstRow="0" w:lastRow="0" w:firstColumn="1" w:lastColumn="0" w:oddVBand="0" w:evenVBand="0" w:oddHBand="0" w:evenHBand="0" w:firstRowFirstColumn="0" w:firstRowLastColumn="0" w:lastRowFirstColumn="0" w:lastRowLastColumn="0"/>
             <w:tcW w:w="4531" w:type="dxa"/>
           </w:tcPr>
-          <w:p/>
+          <w:p>
+            <w:pPr>
+              <w:rPr>
+                <w:lang w:val="en-US"/>
+              </w:rPr>
+            </w:pPr>
+          </w:p>
         </w:tc>
         <w:tc>
           <w:tcPr>
@@ -308,13 +363,22 @@
           </w:tcPr>
           <w:p>
             <w:pPr>
-              <w:cnfStyle w:val="000000000000" w:firstRow="0" w:lastRow="0" w:firstColumn="0" w:lastColumn="0" w:oddVBand="0" w:evenVBand="0" w:oddHBand="0" w:evenHBand="0" w:firstRowFirstColumn="0" w:firstRowLastColumn="0" w:lastRowFirstColumn="0" w:lastRowLastColumn="0"/>
+              <w:cnfStyle w:val="000000100000" w:firstRow="0" w:lastRow="0" w:firstColumn="0" w:lastColumn="0" w:oddVBand="0" w:evenVBand="0" w:oddHBand="1" w:evenHBand="0" w:firstRowFirstColumn="0" w:firstRowLastColumn="0" w:lastRowFirstColumn="0" w:lastRowLastColumn="0"/>
+              <w:rPr>
+                <w:lang w:val="en-US"/>
+              </w:rPr>
             </w:pPr>
           </w:p>
         </w:tc>
       </w:tr>
     </w:tbl>
-    <w:p/>
+    <w:p>
+      <w:pPr>
+        <w:rPr>
+          <w:lang w:val="en-US"/>
+        </w:rPr>
+      </w:pPr>
+    </w:p>
     <w:sectPr>
       <w:headerReference w:type="default" r:id="rId6"/>
       <w:footerReference w:type="default" r:id="rId7"/>
@@ -436,6 +500,7 @@
           <w:dataBinding w:prefixMappings="xmlns:ns0='http://purl.org/dc/elements/1.1/' xmlns:ns1='http://schemas.openxmlformats.org/package/2006/metadata/core-properties' " w:xpath="/ns1:coreProperties[1]/ns0:creator[1]" w:storeItemID="{6C3C8BC8-F283-45AE-878A-BAB7291924A1}"/>
           <w:text/>
         </w:sdtPr>
+        <w:sdtEndPr/>
         <w:sdtContent>
           <w:tc>
             <w:tcPr>
@@ -727,6 +792,7 @@
     <w:lsdException w:name="HTML Sample" w:semiHidden="1" w:unhideWhenUsed="1"/>
     <w:lsdException w:name="HTML Typewriter" w:semiHidden="1" w:unhideWhenUsed="1"/>
     <w:lsdException w:name="HTML Variable" w:semiHidden="1" w:unhideWhenUsed="1"/>
+    <w:lsdException w:name="Normal Table" w:semiHidden="1" w:unhideWhenUsed="1"/>
     <w:lsdException w:name="annotation subject" w:semiHidden="1" w:unhideWhenUsed="1"/>
     <w:lsdException w:name="No List" w:semiHidden="1" w:unhideWhenUsed="1"/>
     <w:lsdException w:name="Outline List 1" w:semiHidden="1" w:unhideWhenUsed="1"/>
@@ -773,8 +839,10 @@
     <w:lsdException w:name="Table Subtle 2" w:semiHidden="1" w:unhideWhenUsed="1"/>
     <w:lsdException w:name="Table Web 1" w:semiHidden="1" w:unhideWhenUsed="1"/>
     <w:lsdException w:name="Table Web 2" w:semiHidden="1" w:unhideWhenUsed="1"/>
+    <w:lsdException w:name="Table Web 3" w:semiHidden="1" w:unhideWhenUsed="1"/>
     <w:lsdException w:name="Balloon Text" w:semiHidden="1" w:unhideWhenUsed="1"/>
     <w:lsdException w:name="Table Grid" w:uiPriority="39"/>
+    <w:lsdException w:name="Table Theme" w:semiHidden="1" w:unhideWhenUsed="1"/>
     <w:lsdException w:name="Placeholder Text" w:semiHidden="1"/>
     <w:lsdException w:name="No Spacing" w:uiPriority="1" w:qFormat="1"/>
     <w:lsdException w:name="Light Shading" w:uiPriority="60"/>
@@ -1409,7 +1477,7 @@
     <w:charset w:val="00"/>
     <w:family w:val="roman"/>
     <w:pitch w:val="variable"/>
-    <w:sig w:usb0="E0002AFF" w:usb1="C0007841" w:usb2="00000009" w:usb3="00000000" w:csb0="000001FF" w:csb1="00000000"/>
+    <w:sig w:usb0="E0002EFF" w:usb1="C000785B" w:usb2="00000009" w:usb3="00000000" w:csb0="000001FF" w:csb1="00000000"/>
   </w:font>
   <w:font w:name="Calibri Light">
     <w:panose1 w:val="020F0302020204030204"/>
@@ -1440,7 +1508,9 @@
   <w:rsids>
     <w:rsidRoot w:val="00ED7892"/>
     <w:rsid w:val="00C34012"/>
+    <w:rsid w:val="00CF286A"/>
     <w:rsid w:val="00ED7892"/>
+    <w:rsid w:val="00EE1C3A"/>
   </w:rsids>
   <m:mathPr>
     <m:mathFont m:val="Cambria Math"/>

</xml_diff>